<commit_message>
add LE-11 in repository
</commit_message>
<xml_diff>
--- a/LE-10/KMS+02LE_10-02-Akbarifar.docx
+++ b/LE-10/KMS+02LE_10-02-Akbarifar.docx
@@ -823,13 +823,13 @@
           <wp:anchor distT="0" distB="0" distL="114300" distR="114300" simplePos="0" relativeHeight="251662336" behindDoc="0" locked="0" layoutInCell="1" allowOverlap="1">
             <wp:simplePos x="0" y="0"/>
             <wp:positionH relativeFrom="column">
-              <wp:posOffset>4054845</wp:posOffset>
+              <wp:posOffset>4592955</wp:posOffset>
             </wp:positionH>
             <wp:positionV relativeFrom="paragraph">
-              <wp:posOffset>40906</wp:posOffset>
+              <wp:posOffset>38100</wp:posOffset>
             </wp:positionV>
-            <wp:extent cx="2626995" cy="2643505"/>
-            <wp:effectExtent l="0" t="0" r="1905" b="4445"/>
+            <wp:extent cx="2084070" cy="2643505"/>
+            <wp:effectExtent l="0" t="0" r="0" b="4445"/>
             <wp:wrapSquare wrapText="bothSides"/>
             <wp:docPr id="2" name="Grafik 2"/>
             <wp:cNvGraphicFramePr>
@@ -860,7 +860,7 @@
                   <pic:spPr bwMode="auto">
                     <a:xfrm>
                       <a:off x="0" y="0"/>
-                      <a:ext cx="2626995" cy="2643505"/>
+                      <a:ext cx="2084070" cy="2643505"/>
                     </a:xfrm>
                     <a:prstGeom prst="rect">
                       <a:avLst/>
@@ -896,6 +896,8 @@
         </w:rPr>
         <w:t xml:space="preserve"> </w:t>
       </w:r>
+      <w:bookmarkStart w:id="0" w:name="_GoBack"/>
+      <w:bookmarkEnd w:id="0"/>
     </w:p>
     <w:p>
       <w:r>
@@ -1532,10 +1534,7 @@
       </w:r>
     </w:p>
     <w:p/>
-    <w:p>
-      <w:bookmarkStart w:id="0" w:name="_GoBack"/>
-      <w:bookmarkEnd w:id="0"/>
-    </w:p>
+    <w:p/>
     <w:sectPr>
       <w:pgSz w:w="11906" w:h="16838"/>
       <w:pgMar w:top="709" w:right="707" w:bottom="426" w:left="567" w:header="708" w:footer="708" w:gutter="0"/>

</xml_diff>